<commit_message>
added to draft_apis.ipynb, project proposal, and gitignore
</commit_message>
<xml_diff>
--- a/Project Proposal.docx
+++ b/Project Proposal.docx
@@ -20,16 +20,6 @@
           <w:sz w:val="23"/>
           <w:szCs w:val="23"/>
         </w:rPr>
-        <w:t xml:space="preserve">, </w:t>
-      </w:r>
-      <w:r>
-        <w:rPr>
-          <w:rFonts w:cs="Arial"/>
-          <w:b/>
-          <w:bCs/>
-          <w:sz w:val="23"/>
-          <w:szCs w:val="23"/>
-        </w:rPr>
         <w:t>Project Proposal: Analyzing Restaurant Accessibility in San Francisco</w:t>
       </w:r>
     </w:p>
@@ -169,6 +159,184 @@
           <w:szCs w:val="23"/>
         </w:rPr>
       </w:pPr>
+    </w:p>
+    <w:p>
+      <w:pPr>
+        <w:rPr>
+          <w:rFonts w:cs="Arial"/>
+          <w:b/>
+          <w:bCs/>
+          <w:sz w:val="23"/>
+          <w:szCs w:val="23"/>
+        </w:rPr>
+      </w:pPr>
+      <w:r>
+        <w:rPr>
+          <w:rFonts w:cs="Arial"/>
+          <w:b/>
+          <w:bCs/>
+          <w:sz w:val="23"/>
+          <w:szCs w:val="23"/>
+        </w:rPr>
+        <w:t xml:space="preserve">Data Transformation: </w:t>
+      </w:r>
+    </w:p>
+    <w:p>
+      <w:pPr>
+        <w:rPr>
+          <w:rFonts w:cs="Arial"/>
+          <w:b/>
+          <w:bCs/>
+          <w:sz w:val="23"/>
+          <w:szCs w:val="23"/>
+        </w:rPr>
+      </w:pPr>
+      <w:r>
+        <w:rPr>
+          <w:rFonts w:cs="Arial"/>
+          <w:b/>
+          <w:bCs/>
+          <w:sz w:val="23"/>
+          <w:szCs w:val="23"/>
+        </w:rPr>
+        <w:t>E</w:t>
+      </w:r>
+      <w:r>
+        <w:rPr>
+          <w:rFonts w:cs="Arial"/>
+          <w:b/>
+          <w:bCs/>
+          <w:sz w:val="23"/>
+          <w:szCs w:val="23"/>
+        </w:rPr>
+        <w:t>xtract, Transform, Load</w:t>
+      </w:r>
+    </w:p>
+    <w:p>
+      <w:pPr>
+        <w:rPr>
+          <w:rFonts w:cs="Arial"/>
+          <w:sz w:val="23"/>
+          <w:szCs w:val="23"/>
+        </w:rPr>
+      </w:pPr>
+      <w:r>
+        <w:rPr>
+          <w:rFonts w:cs="Arial"/>
+          <w:sz w:val="23"/>
+          <w:szCs w:val="23"/>
+        </w:rPr>
+        <w:t>Extract</w:t>
+      </w:r>
+      <w:r>
+        <w:rPr>
+          <w:rFonts w:cs="Arial"/>
+          <w:sz w:val="23"/>
+          <w:szCs w:val="23"/>
+        </w:rPr>
+        <w:t>: API</w:t>
+      </w:r>
+      <w:r>
+        <w:rPr>
+          <w:rFonts w:cs="Arial"/>
+          <w:sz w:val="23"/>
+          <w:szCs w:val="23"/>
+        </w:rPr>
+        <w:t xml:space="preserve">, converting to pd </w:t>
+      </w:r>
+      <w:proofErr w:type="spellStart"/>
+      <w:r>
+        <w:rPr>
+          <w:rFonts w:cs="Arial"/>
+          <w:sz w:val="23"/>
+          <w:szCs w:val="23"/>
+        </w:rPr>
+        <w:t>dataframe</w:t>
+      </w:r>
+      <w:proofErr w:type="spellEnd"/>
+      <w:r>
+        <w:rPr>
+          <w:rFonts w:cs="Arial"/>
+          <w:sz w:val="23"/>
+          <w:szCs w:val="23"/>
+        </w:rPr>
+        <w:t xml:space="preserve"> </w:t>
+      </w:r>
+      <w:r>
+        <w:rPr>
+          <w:rFonts w:cs="Arial"/>
+          <w:sz w:val="23"/>
+          <w:szCs w:val="23"/>
+        </w:rPr>
+        <w:br/>
+        <w:t xml:space="preserve">Transforming: </w:t>
+      </w:r>
+      <w:r>
+        <w:rPr>
+          <w:rFonts w:cs="Arial"/>
+          <w:sz w:val="23"/>
+          <w:szCs w:val="23"/>
+        </w:rPr>
+        <w:t>Drop irrelevant columns/records, rename columns, join with accessibility score</w:t>
+      </w:r>
+      <w:r>
+        <w:rPr>
+          <w:rFonts w:cs="Arial"/>
+          <w:sz w:val="23"/>
+          <w:szCs w:val="23"/>
+        </w:rPr>
+        <w:t xml:space="preserve">, changing data types, </w:t>
+      </w:r>
+      <w:r>
+        <w:rPr>
+          <w:rFonts w:cs="Arial"/>
+          <w:sz w:val="23"/>
+          <w:szCs w:val="23"/>
+        </w:rPr>
+        <w:t xml:space="preserve">create bin (rating, pricing), </w:t>
+      </w:r>
+    </w:p>
+    <w:p>
+      <w:pPr>
+        <w:rPr>
+          <w:rFonts w:cs="Arial"/>
+          <w:sz w:val="23"/>
+          <w:szCs w:val="23"/>
+        </w:rPr>
+      </w:pPr>
+      <w:r>
+        <w:rPr>
+          <w:rFonts w:cs="Arial"/>
+          <w:sz w:val="23"/>
+          <w:szCs w:val="23"/>
+        </w:rPr>
+        <w:t xml:space="preserve">Load: </w:t>
+      </w:r>
+      <w:r>
+        <w:rPr>
+          <w:rFonts w:cs="Arial"/>
+          <w:sz w:val="23"/>
+          <w:szCs w:val="23"/>
+        </w:rPr>
+        <w:t>exporting as csv/ u</w:t>
+      </w:r>
+      <w:r>
+        <w:rPr>
+          <w:rFonts w:cs="Arial"/>
+          <w:sz w:val="23"/>
+          <w:szCs w:val="23"/>
+        </w:rPr>
+        <w:t xml:space="preserve">ploading it to SQL </w:t>
+      </w:r>
+    </w:p>
+    <w:p>
+      <w:pPr>
+        <w:rPr>
+          <w:rFonts w:cs="Arial"/>
+          <w:sz w:val="23"/>
+          <w:szCs w:val="23"/>
+        </w:rPr>
+      </w:pPr>
       <w:r>
         <w:rPr>
           <w:rFonts w:cs="Arial"/>
@@ -359,6 +527,7 @@
           <w:sz w:val="23"/>
           <w:szCs w:val="23"/>
         </w:rPr>
+        <w:lastRenderedPageBreak/>
         <w:t>How does the type of transportation (public vs. private) affect the success/popularity of local restaurants?</w:t>
       </w:r>
     </w:p>
@@ -445,7 +614,6 @@
           <w:sz w:val="23"/>
           <w:szCs w:val="23"/>
         </w:rPr>
-        <w:lastRenderedPageBreak/>
         <w:t>Quantitatively, how does increasing the number of stops on a train or bus line by 5 affect the surrounding restaurant scene?</w:t>
       </w:r>
     </w:p>

</xml_diff>

<commit_message>
changed project proposal to reflect new direction
</commit_message>
<xml_diff>
--- a/Project Proposal.docx
+++ b/Project Proposal.docx
@@ -242,25 +242,7 @@
           <w:sz w:val="23"/>
           <w:szCs w:val="23"/>
         </w:rPr>
-        <w:t xml:space="preserve">, converting to pd </w:t>
-      </w:r>
-      <w:proofErr w:type="spellStart"/>
-      <w:r>
-        <w:rPr>
-          <w:rFonts w:cs="Arial"/>
-          <w:sz w:val="23"/>
-          <w:szCs w:val="23"/>
-        </w:rPr>
-        <w:t>dataframe</w:t>
-      </w:r>
-      <w:proofErr w:type="spellEnd"/>
-      <w:r>
-        <w:rPr>
-          <w:rFonts w:cs="Arial"/>
-          <w:sz w:val="23"/>
-          <w:szCs w:val="23"/>
-        </w:rPr>
-        <w:t xml:space="preserve"> </w:t>
+        <w:t xml:space="preserve">, converting to pd dataframe </w:t>
       </w:r>
       <w:r>
         <w:rPr>
@@ -389,7 +371,28 @@
           <w:sz w:val="23"/>
           <w:szCs w:val="23"/>
         </w:rPr>
-        <w:t>What relationship exists between public transportation accessibility in San Francisco and the success/popularity of nearby restaurants?</w:t>
+        <w:t>What relationship exists between accessibility in San Francisco and the success/popularity of nearby restaurants?</w:t>
+      </w:r>
+    </w:p>
+    <w:p>
+      <w:pPr>
+        <w:numPr>
+          <w:ilvl w:val="2"/>
+          <w:numId w:val="20"/>
+        </w:numPr>
+        <w:rPr>
+          <w:rFonts w:cs="Arial"/>
+          <w:sz w:val="23"/>
+          <w:szCs w:val="23"/>
+        </w:rPr>
+      </w:pPr>
+      <w:r>
+        <w:rPr>
+          <w:rFonts w:cs="Arial"/>
+          <w:sz w:val="23"/>
+          <w:szCs w:val="23"/>
+        </w:rPr>
+        <w:t xml:space="preserve">Popularity measured by # of reviews and rating score </w:t>
       </w:r>
     </w:p>
     <w:p>
@@ -433,7 +436,116 @@
           <w:sz w:val="23"/>
           <w:szCs w:val="23"/>
         </w:rPr>
-        <w:t>Does proximity to public transport correlate with higher restaurant ratings or increased consumer traffic?</w:t>
+        <w:t xml:space="preserve">Does </w:t>
+      </w:r>
+      <w:r>
+        <w:rPr>
+          <w:rFonts w:cs="Arial"/>
+          <w:sz w:val="23"/>
+          <w:szCs w:val="23"/>
+        </w:rPr>
+        <w:t xml:space="preserve">a higher accessibility rating </w:t>
+      </w:r>
+      <w:r>
+        <w:rPr>
+          <w:rFonts w:cs="Arial"/>
+          <w:sz w:val="23"/>
+          <w:szCs w:val="23"/>
+        </w:rPr>
+        <w:t xml:space="preserve">correlate with higher restaurant ratings or </w:t>
+      </w:r>
+      <w:r>
+        <w:rPr>
+          <w:rFonts w:cs="Arial"/>
+          <w:sz w:val="23"/>
+          <w:szCs w:val="23"/>
+        </w:rPr>
+        <w:t>increased # of reviews</w:t>
+      </w:r>
+      <w:r>
+        <w:rPr>
+          <w:rFonts w:cs="Arial"/>
+          <w:sz w:val="23"/>
+          <w:szCs w:val="23"/>
+        </w:rPr>
+        <w:t>?</w:t>
+      </w:r>
+      <w:r>
+        <w:rPr>
+          <w:rFonts w:cs="Arial"/>
+          <w:sz w:val="23"/>
+          <w:szCs w:val="23"/>
+        </w:rPr>
+        <w:t xml:space="preserve"> (</w:t>
+      </w:r>
+      <w:r>
+        <w:rPr>
+          <w:rFonts w:cs="Arial"/>
+          <w:sz w:val="23"/>
+          <w:szCs w:val="23"/>
+        </w:rPr>
+        <w:t>Regression</w:t>
+      </w:r>
+      <w:r>
+        <w:rPr>
+          <w:rFonts w:cs="Arial"/>
+          <w:sz w:val="23"/>
+          <w:szCs w:val="23"/>
+        </w:rPr>
+        <w:t>)</w:t>
+      </w:r>
+    </w:p>
+    <w:p>
+      <w:pPr>
+        <w:numPr>
+          <w:ilvl w:val="2"/>
+          <w:numId w:val="20"/>
+        </w:numPr>
+        <w:rPr>
+          <w:rFonts w:cs="Arial"/>
+          <w:sz w:val="23"/>
+          <w:szCs w:val="23"/>
+        </w:rPr>
+      </w:pPr>
+      <w:r>
+        <w:rPr>
+          <w:rFonts w:cs="Arial"/>
+          <w:sz w:val="23"/>
+          <w:szCs w:val="23"/>
+        </w:rPr>
+        <w:t>How does the type of transportation (</w:t>
+      </w:r>
+      <w:r>
+        <w:rPr>
+          <w:rFonts w:cs="Arial"/>
+          <w:sz w:val="23"/>
+          <w:szCs w:val="23"/>
+        </w:rPr>
+        <w:t>walking</w:t>
+      </w:r>
+      <w:r>
+        <w:rPr>
+          <w:rFonts w:cs="Arial"/>
+          <w:sz w:val="23"/>
+          <w:szCs w:val="23"/>
+        </w:rPr>
+        <w:t xml:space="preserve"> vs. </w:t>
+      </w:r>
+      <w:r>
+        <w:rPr>
+          <w:rFonts w:cs="Arial"/>
+          <w:sz w:val="23"/>
+          <w:szCs w:val="23"/>
+        </w:rPr>
+        <w:t>transit</w:t>
+      </w:r>
+      <w:r>
+        <w:rPr>
+          <w:rFonts w:cs="Arial"/>
+          <w:sz w:val="23"/>
+          <w:szCs w:val="23"/>
+        </w:rPr>
+        <w:t>) affect the success/popularity of local restaurants?</w:t>
       </w:r>
     </w:p>
     <w:p>
@@ -454,15 +566,68 @@
           <w:sz w:val="23"/>
           <w:szCs w:val="23"/>
         </w:rPr>
-        <w:t>Does public transportation increase the density of restaurants or the probability of restaurants opening in the area</w:t>
-      </w:r>
-      <w:r>
-        <w:rPr>
-          <w:rFonts w:cs="Arial"/>
-          <w:sz w:val="23"/>
-          <w:szCs w:val="23"/>
-        </w:rPr>
-        <w:t>?</w:t>
+        <w:t xml:space="preserve">Do more </w:t>
+      </w:r>
+      <w:r>
+        <w:rPr>
+          <w:rFonts w:cs="Arial"/>
+          <w:sz w:val="23"/>
+          <w:szCs w:val="23"/>
+        </w:rPr>
+        <w:t xml:space="preserve">expensive restaurants </w:t>
+      </w:r>
+      <w:r>
+        <w:rPr>
+          <w:rFonts w:cs="Arial"/>
+          <w:sz w:val="23"/>
+          <w:szCs w:val="23"/>
+        </w:rPr>
+        <w:t xml:space="preserve">have higher accessibility ratings? </w:t>
+      </w:r>
+    </w:p>
+    <w:p>
+      <w:pPr>
+        <w:numPr>
+          <w:ilvl w:val="2"/>
+          <w:numId w:val="20"/>
+        </w:numPr>
+        <w:rPr>
+          <w:rFonts w:cs="Arial"/>
+          <w:sz w:val="23"/>
+          <w:szCs w:val="23"/>
+        </w:rPr>
+      </w:pPr>
+      <w:r>
+        <w:rPr>
+          <w:rFonts w:cs="Arial"/>
+          <w:sz w:val="23"/>
+          <w:szCs w:val="23"/>
+        </w:rPr>
+        <w:lastRenderedPageBreak/>
+        <w:t>How does transportation accessibility impact restaurants across different price brackets (high-end vs. budget-friendly)?</w:t>
+      </w:r>
+    </w:p>
+    <w:p>
+      <w:pPr>
+        <w:numPr>
+          <w:ilvl w:val="0"/>
+          <w:numId w:val="20"/>
+        </w:numPr>
+        <w:rPr>
+          <w:rFonts w:cs="Arial"/>
+          <w:sz w:val="23"/>
+          <w:szCs w:val="23"/>
+        </w:rPr>
+      </w:pPr>
+      <w:r>
+        <w:rPr>
+          <w:rFonts w:cs="Arial"/>
+          <w:b/>
+          <w:bCs/>
+          <w:sz w:val="23"/>
+          <w:szCs w:val="23"/>
+        </w:rPr>
+        <w:t>Variations Across Types of Transportation and Cuisine</w:t>
       </w:r>
     </w:p>
     <w:p>
@@ -483,7 +648,7 @@
           <w:sz w:val="23"/>
           <w:szCs w:val="23"/>
         </w:rPr>
-        <w:t>Are higher-rated or more expensive restaurants typically located in areas with better accessibility?</w:t>
+        <w:t>Does the accessibility of transportation affect restaurants differently depending on the type of cuisine they serve?</w:t>
       </w:r>
     </w:p>
     <w:p>
@@ -506,7 +671,17 @@
           <w:sz w:val="23"/>
           <w:szCs w:val="23"/>
         </w:rPr>
-        <w:t>Variations Across Types of Transportation and Cuisine</w:t>
+        <w:t xml:space="preserve">Accessibility Influence  </w:t>
+      </w:r>
+      <w:r>
+        <w:rPr>
+          <w:rFonts w:cs="Arial"/>
+          <w:b/>
+          <w:bCs/>
+          <w:sz w:val="23"/>
+          <w:szCs w:val="23"/>
+        </w:rPr>
+        <w:t xml:space="preserve">Delivery and Pickup </w:t>
       </w:r>
     </w:p>
     <w:p>
@@ -527,14 +702,13 @@
           <w:sz w:val="23"/>
           <w:szCs w:val="23"/>
         </w:rPr>
-        <w:lastRenderedPageBreak/>
-        <w:t>How does the type of transportation (public vs. private) affect the success/popularity of local restaurants?</w:t>
+        <w:t xml:space="preserve">Does accessibility to a restaurant matter as much if the business offers delivery?  </w:t>
       </w:r>
     </w:p>
     <w:p>
       <w:pPr>
         <w:numPr>
-          <w:ilvl w:val="1"/>
+          <w:ilvl w:val="2"/>
           <w:numId w:val="20"/>
         </w:numPr>
         <w:rPr>
@@ -549,13 +723,13 @@
           <w:sz w:val="23"/>
           <w:szCs w:val="23"/>
         </w:rPr>
-        <w:t>Does the accessibility of transportation affect restaurants differently depending on the type of cuisine they serve?</w:t>
+        <w:t>Separate businesses into those that deliver and those that don’t and then look at their ratings compared to accessibility</w:t>
       </w:r>
     </w:p>
     <w:p>
       <w:pPr>
         <w:numPr>
-          <w:ilvl w:val="1"/>
+          <w:ilvl w:val="2"/>
           <w:numId w:val="20"/>
         </w:numPr>
         <w:rPr>
@@ -570,51 +744,7 @@
           <w:sz w:val="23"/>
           <w:szCs w:val="23"/>
         </w:rPr>
-        <w:t>How does transportation accessibility impact restaurants across different price brackets (high-end vs. budget-friendly)?</w:t>
-      </w:r>
-    </w:p>
-    <w:p>
-      <w:pPr>
-        <w:numPr>
-          <w:ilvl w:val="0"/>
-          <w:numId w:val="20"/>
-        </w:numPr>
-        <w:rPr>
-          <w:rFonts w:cs="Arial"/>
-          <w:sz w:val="23"/>
-          <w:szCs w:val="23"/>
-        </w:rPr>
-      </w:pPr>
-      <w:r>
-        <w:rPr>
-          <w:rFonts w:cs="Arial"/>
-          <w:b/>
-          <w:bCs/>
-          <w:sz w:val="23"/>
-          <w:szCs w:val="23"/>
-        </w:rPr>
-        <w:t>Quantitative Analysis of Transportation Stops</w:t>
-      </w:r>
-    </w:p>
-    <w:p>
-      <w:pPr>
-        <w:numPr>
-          <w:ilvl w:val="1"/>
-          <w:numId w:val="20"/>
-        </w:numPr>
-        <w:rPr>
-          <w:rFonts w:cs="Arial"/>
-          <w:sz w:val="23"/>
-          <w:szCs w:val="23"/>
-        </w:rPr>
-      </w:pPr>
-      <w:r>
-        <w:rPr>
-          <w:rFonts w:cs="Arial"/>
-          <w:sz w:val="23"/>
-          <w:szCs w:val="23"/>
-        </w:rPr>
-        <w:t>Quantitatively, how does increasing the number of stops on a train or bus line by 5 affect the surrounding restaurant scene?</w:t>
+        <w:t xml:space="preserve">Compare to normal ratings v accessibility without sorting. </w:t>
       </w:r>
     </w:p>
     <w:sectPr>
@@ -2800,7 +2930,7 @@
         <w:sz w:val="20"/>
       </w:rPr>
     </w:lvl>
-    <w:lvl w:ilvl="2" w:tentative="1">
+    <w:lvl w:ilvl="2">
       <w:start w:val="1"/>
       <w:numFmt w:val="decimal"/>
       <w:lvlText w:val="%3."/>

</xml_diff>